<commit_message>
done opd lab 7
</commit_message>
<xml_diff>
--- a/OPD/lab_7/report.docx
+++ b/OPD/lab_7/report.docx
@@ -575,6 +575,7 @@
           <w:docPartUnique/>
         </w:docPartObj>
       </w:sdtPr>
+      <w:sdtEndPr/>
       <w:sdtContent>
         <w:p>
           <w:pPr>
@@ -599,7 +600,7 @@
               <w:tab w:val="right" w:leader="dot" w:pos="9061"/>
             </w:tabs>
             <w:rPr>
-              <w:rFonts w:asciiTheme="minorHAnsi" w:eastAsiaTheme="minorEastAsia" w:hAnsiTheme="minorHAnsi" w:cstheme="minorBidi"/>
+              <w:rFonts w:ascii="Arial" w:eastAsiaTheme="minorEastAsia" w:hAnsi="Arial" w:cs="Arial"/>
               <w:noProof/>
               <w:kern w:val="2"/>
               <w:szCs w:val="24"/>
@@ -642,6 +643,7 @@
             </w:r>
             <w:r>
               <w:rPr>
+                <w:rFonts w:ascii="Arial" w:hAnsi="Arial" w:cs="Arial"/>
                 <w:noProof/>
                 <w:webHidden/>
               </w:rPr>
@@ -649,6 +651,7 @@
             </w:r>
             <w:r>
               <w:rPr>
+                <w:rFonts w:ascii="Arial" w:hAnsi="Arial" w:cs="Arial"/>
                 <w:noProof/>
                 <w:webHidden/>
               </w:rPr>
@@ -656,6 +659,7 @@
             </w:r>
             <w:r>
               <w:rPr>
+                <w:rFonts w:ascii="Arial" w:hAnsi="Arial" w:cs="Arial"/>
                 <w:noProof/>
                 <w:webHidden/>
               </w:rPr>
@@ -663,12 +667,14 @@
             </w:r>
             <w:r>
               <w:rPr>
+                <w:rFonts w:ascii="Arial" w:hAnsi="Arial" w:cs="Arial"/>
                 <w:noProof/>
                 <w:webHidden/>
               </w:rPr>
             </w:r>
             <w:r>
               <w:rPr>
+                <w:rFonts w:ascii="Arial" w:hAnsi="Arial" w:cs="Arial"/>
                 <w:noProof/>
                 <w:webHidden/>
               </w:rPr>
@@ -676,7 +682,7 @@
             </w:r>
             <w:r>
               <w:rPr>
-                <w:rFonts w:hint="eastAsia"/>
+                <w:rFonts w:ascii="Arial" w:hAnsi="Arial" w:cs="Arial"/>
                 <w:noProof/>
                 <w:webHidden/>
               </w:rPr>
@@ -684,6 +690,7 @@
             </w:r>
             <w:r>
               <w:rPr>
+                <w:rFonts w:ascii="Arial" w:hAnsi="Arial" w:cs="Arial"/>
                 <w:noProof/>
                 <w:webHidden/>
               </w:rPr>
@@ -698,7 +705,7 @@
               <w:tab w:val="right" w:leader="dot" w:pos="9061"/>
             </w:tabs>
             <w:rPr>
-              <w:rFonts w:asciiTheme="minorHAnsi" w:eastAsiaTheme="minorEastAsia" w:hAnsiTheme="minorHAnsi" w:cstheme="minorBidi"/>
+              <w:rFonts w:ascii="Arial" w:eastAsiaTheme="minorEastAsia" w:hAnsi="Arial" w:cs="Arial"/>
               <w:noProof/>
               <w:kern w:val="2"/>
               <w:szCs w:val="24"/>
@@ -743,6 +750,7 @@
             </w:r>
             <w:r>
               <w:rPr>
+                <w:rFonts w:ascii="Arial" w:hAnsi="Arial" w:cs="Arial"/>
                 <w:noProof/>
                 <w:webHidden/>
               </w:rPr>
@@ -750,6 +758,7 @@
             </w:r>
             <w:r>
               <w:rPr>
+                <w:rFonts w:ascii="Arial" w:hAnsi="Arial" w:cs="Arial"/>
                 <w:noProof/>
                 <w:webHidden/>
               </w:rPr>
@@ -757,6 +766,7 @@
             </w:r>
             <w:r>
               <w:rPr>
+                <w:rFonts w:ascii="Arial" w:hAnsi="Arial" w:cs="Arial"/>
                 <w:noProof/>
                 <w:webHidden/>
               </w:rPr>
@@ -764,12 +774,14 @@
             </w:r>
             <w:r>
               <w:rPr>
+                <w:rFonts w:ascii="Arial" w:hAnsi="Arial" w:cs="Arial"/>
                 <w:noProof/>
                 <w:webHidden/>
               </w:rPr>
             </w:r>
             <w:r>
               <w:rPr>
+                <w:rFonts w:ascii="Arial" w:hAnsi="Arial" w:cs="Arial"/>
                 <w:noProof/>
                 <w:webHidden/>
               </w:rPr>
@@ -777,7 +789,7 @@
             </w:r>
             <w:r>
               <w:rPr>
-                <w:rFonts w:hint="eastAsia"/>
+                <w:rFonts w:ascii="Arial" w:hAnsi="Arial" w:cs="Arial"/>
                 <w:noProof/>
                 <w:webHidden/>
               </w:rPr>
@@ -785,6 +797,7 @@
             </w:r>
             <w:r>
               <w:rPr>
+                <w:rFonts w:ascii="Arial" w:hAnsi="Arial" w:cs="Arial"/>
                 <w:noProof/>
                 <w:webHidden/>
               </w:rPr>
@@ -799,7 +812,7 @@
               <w:tab w:val="right" w:leader="dot" w:pos="9061"/>
             </w:tabs>
             <w:rPr>
-              <w:rFonts w:asciiTheme="minorHAnsi" w:eastAsiaTheme="minorEastAsia" w:hAnsiTheme="minorHAnsi" w:cstheme="minorBidi"/>
+              <w:rFonts w:ascii="Arial" w:eastAsiaTheme="minorEastAsia" w:hAnsi="Arial" w:cs="Arial"/>
               <w:noProof/>
               <w:kern w:val="2"/>
               <w:szCs w:val="24"/>
@@ -818,6 +831,7 @@
             </w:r>
             <w:r>
               <w:rPr>
+                <w:rFonts w:ascii="Arial" w:hAnsi="Arial" w:cs="Arial"/>
                 <w:noProof/>
                 <w:webHidden/>
               </w:rPr>
@@ -825,6 +839,7 @@
             </w:r>
             <w:r>
               <w:rPr>
+                <w:rFonts w:ascii="Arial" w:hAnsi="Arial" w:cs="Arial"/>
                 <w:noProof/>
                 <w:webHidden/>
               </w:rPr>
@@ -832,6 +847,7 @@
             </w:r>
             <w:r>
               <w:rPr>
+                <w:rFonts w:ascii="Arial" w:hAnsi="Arial" w:cs="Arial"/>
                 <w:noProof/>
                 <w:webHidden/>
               </w:rPr>
@@ -839,12 +855,14 @@
             </w:r>
             <w:r>
               <w:rPr>
+                <w:rFonts w:ascii="Arial" w:hAnsi="Arial" w:cs="Arial"/>
                 <w:noProof/>
                 <w:webHidden/>
               </w:rPr>
             </w:r>
             <w:r>
               <w:rPr>
+                <w:rFonts w:ascii="Arial" w:hAnsi="Arial" w:cs="Arial"/>
                 <w:noProof/>
                 <w:webHidden/>
               </w:rPr>
@@ -852,7 +870,7 @@
             </w:r>
             <w:r>
               <w:rPr>
-                <w:rFonts w:hint="eastAsia"/>
+                <w:rFonts w:ascii="Arial" w:hAnsi="Arial" w:cs="Arial"/>
                 <w:noProof/>
                 <w:webHidden/>
               </w:rPr>
@@ -860,6 +878,7 @@
             </w:r>
             <w:r>
               <w:rPr>
+                <w:rFonts w:ascii="Arial" w:hAnsi="Arial" w:cs="Arial"/>
                 <w:noProof/>
                 <w:webHidden/>
               </w:rPr>
@@ -874,7 +893,7 @@
               <w:tab w:val="right" w:leader="dot" w:pos="9061"/>
             </w:tabs>
             <w:rPr>
-              <w:rFonts w:asciiTheme="minorHAnsi" w:eastAsiaTheme="minorEastAsia" w:hAnsiTheme="minorHAnsi" w:cstheme="minorBidi"/>
+              <w:rFonts w:ascii="Arial" w:eastAsiaTheme="minorEastAsia" w:hAnsi="Arial" w:cs="Arial"/>
               <w:noProof/>
               <w:kern w:val="2"/>
               <w:szCs w:val="24"/>
@@ -893,6 +912,7 @@
             </w:r>
             <w:r>
               <w:rPr>
+                <w:rFonts w:ascii="Arial" w:hAnsi="Arial" w:cs="Arial"/>
                 <w:noProof/>
                 <w:webHidden/>
               </w:rPr>
@@ -900,6 +920,7 @@
             </w:r>
             <w:r>
               <w:rPr>
+                <w:rFonts w:ascii="Arial" w:hAnsi="Arial" w:cs="Arial"/>
                 <w:noProof/>
                 <w:webHidden/>
               </w:rPr>
@@ -907,6 +928,7 @@
             </w:r>
             <w:r>
               <w:rPr>
+                <w:rFonts w:ascii="Arial" w:hAnsi="Arial" w:cs="Arial"/>
                 <w:noProof/>
                 <w:webHidden/>
               </w:rPr>
@@ -914,12 +936,14 @@
             </w:r>
             <w:r>
               <w:rPr>
+                <w:rFonts w:ascii="Arial" w:hAnsi="Arial" w:cs="Arial"/>
                 <w:noProof/>
                 <w:webHidden/>
               </w:rPr>
             </w:r>
             <w:r>
               <w:rPr>
+                <w:rFonts w:ascii="Arial" w:hAnsi="Arial" w:cs="Arial"/>
                 <w:noProof/>
                 <w:webHidden/>
               </w:rPr>
@@ -927,7 +951,7 @@
             </w:r>
             <w:r>
               <w:rPr>
-                <w:rFonts w:hint="eastAsia"/>
+                <w:rFonts w:ascii="Arial" w:hAnsi="Arial" w:cs="Arial"/>
                 <w:noProof/>
                 <w:webHidden/>
               </w:rPr>
@@ -935,6 +959,7 @@
             </w:r>
             <w:r>
               <w:rPr>
+                <w:rFonts w:ascii="Arial" w:hAnsi="Arial" w:cs="Arial"/>
                 <w:noProof/>
                 <w:webHidden/>
               </w:rPr>
@@ -949,7 +974,7 @@
               <w:tab w:val="right" w:leader="dot" w:pos="9061"/>
             </w:tabs>
             <w:rPr>
-              <w:rFonts w:asciiTheme="minorHAnsi" w:eastAsiaTheme="minorEastAsia" w:hAnsiTheme="minorHAnsi" w:cstheme="minorBidi"/>
+              <w:rFonts w:ascii="Arial" w:eastAsiaTheme="minorEastAsia" w:hAnsi="Arial" w:cs="Arial"/>
               <w:noProof/>
               <w:kern w:val="2"/>
               <w:szCs w:val="24"/>
@@ -968,6 +993,7 @@
             </w:r>
             <w:r>
               <w:rPr>
+                <w:rFonts w:ascii="Arial" w:hAnsi="Arial" w:cs="Arial"/>
                 <w:noProof/>
                 <w:webHidden/>
               </w:rPr>
@@ -975,6 +1001,7 @@
             </w:r>
             <w:r>
               <w:rPr>
+                <w:rFonts w:ascii="Arial" w:hAnsi="Arial" w:cs="Arial"/>
                 <w:noProof/>
                 <w:webHidden/>
               </w:rPr>
@@ -982,6 +1009,7 @@
             </w:r>
             <w:r>
               <w:rPr>
+                <w:rFonts w:ascii="Arial" w:hAnsi="Arial" w:cs="Arial"/>
                 <w:noProof/>
                 <w:webHidden/>
               </w:rPr>
@@ -989,12 +1017,14 @@
             </w:r>
             <w:r>
               <w:rPr>
+                <w:rFonts w:ascii="Arial" w:hAnsi="Arial" w:cs="Arial"/>
                 <w:noProof/>
                 <w:webHidden/>
               </w:rPr>
             </w:r>
             <w:r>
               <w:rPr>
+                <w:rFonts w:ascii="Arial" w:hAnsi="Arial" w:cs="Arial"/>
                 <w:noProof/>
                 <w:webHidden/>
               </w:rPr>
@@ -1002,7 +1032,7 @@
             </w:r>
             <w:r>
               <w:rPr>
-                <w:rFonts w:hint="eastAsia"/>
+                <w:rFonts w:ascii="Arial" w:hAnsi="Arial" w:cs="Arial"/>
                 <w:noProof/>
                 <w:webHidden/>
               </w:rPr>
@@ -1010,6 +1040,7 @@
             </w:r>
             <w:r>
               <w:rPr>
+                <w:rFonts w:ascii="Arial" w:hAnsi="Arial" w:cs="Arial"/>
                 <w:noProof/>
                 <w:webHidden/>
               </w:rPr>
@@ -1175,56 +1206,56 @@
     <w:p>
       <w:pPr>
         <w:rPr>
-          <w:rFonts w:hint="eastAsia"/>
-        </w:rPr>
-      </w:pPr>
-    </w:p>
-    <w:p>
-      <w:pPr>
-        <w:rPr>
-          <w:rFonts w:hint="eastAsia"/>
-        </w:rPr>
-      </w:pPr>
-    </w:p>
-    <w:p>
-      <w:pPr>
-        <w:rPr>
-          <w:rFonts w:hint="eastAsia"/>
-        </w:rPr>
-      </w:pPr>
-    </w:p>
-    <w:p>
-      <w:pPr>
-        <w:rPr>
-          <w:rFonts w:hint="eastAsia"/>
-        </w:rPr>
-      </w:pPr>
-    </w:p>
-    <w:p>
-      <w:pPr>
-        <w:rPr>
-          <w:rFonts w:hint="eastAsia"/>
-        </w:rPr>
-      </w:pPr>
-    </w:p>
-    <w:p>
-      <w:pPr>
-        <w:rPr>
-          <w:rFonts w:hint="eastAsia"/>
-        </w:rPr>
-      </w:pPr>
-    </w:p>
-    <w:p>
-      <w:pPr>
-        <w:rPr>
-          <w:rFonts w:hint="eastAsia"/>
-        </w:rPr>
-      </w:pPr>
-    </w:p>
-    <w:p>
-      <w:pPr>
-        <w:rPr>
-          <w:rFonts w:hint="eastAsia"/>
+          <w:rFonts w:ascii="Arial" w:hAnsi="Arial" w:cs="Arial"/>
+        </w:rPr>
+      </w:pPr>
+    </w:p>
+    <w:p>
+      <w:pPr>
+        <w:rPr>
+          <w:rFonts w:ascii="Arial" w:hAnsi="Arial" w:cs="Arial"/>
+        </w:rPr>
+      </w:pPr>
+    </w:p>
+    <w:p>
+      <w:pPr>
+        <w:rPr>
+          <w:rFonts w:ascii="Arial" w:hAnsi="Arial" w:cs="Arial"/>
+        </w:rPr>
+      </w:pPr>
+    </w:p>
+    <w:p>
+      <w:pPr>
+        <w:rPr>
+          <w:rFonts w:ascii="Arial" w:hAnsi="Arial" w:cs="Arial"/>
+        </w:rPr>
+      </w:pPr>
+    </w:p>
+    <w:p>
+      <w:pPr>
+        <w:rPr>
+          <w:rFonts w:ascii="Arial" w:hAnsi="Arial" w:cs="Arial"/>
+        </w:rPr>
+      </w:pPr>
+    </w:p>
+    <w:p>
+      <w:pPr>
+        <w:rPr>
+          <w:rFonts w:ascii="Arial" w:hAnsi="Arial" w:cs="Arial"/>
+        </w:rPr>
+      </w:pPr>
+    </w:p>
+    <w:p>
+      <w:pPr>
+        <w:rPr>
+          <w:rFonts w:ascii="Arial" w:hAnsi="Arial" w:cs="Arial"/>
+        </w:rPr>
+      </w:pPr>
+    </w:p>
+    <w:p>
+      <w:pPr>
+        <w:rPr>
+          <w:rFonts w:ascii="Arial" w:hAnsi="Arial" w:cs="Arial"/>
         </w:rPr>
       </w:pPr>
     </w:p>
@@ -1275,7 +1306,7 @@
     <w:p>
       <w:pPr>
         <w:rPr>
-          <w:rFonts w:hint="eastAsia"/>
+          <w:rFonts w:ascii="Arial" w:hAnsi="Arial" w:cs="Arial"/>
         </w:rPr>
       </w:pPr>
     </w:p>
@@ -1285,7 +1316,7 @@
         <w:autoSpaceDN/>
         <w:spacing w:after="100" w:afterAutospacing="1"/>
         <w:rPr>
-          <w:rFonts w:ascii="Times New Roman" w:eastAsia="Times New Roman" w:hAnsi="Times New Roman" w:cs="Times New Roman"/>
+          <w:rFonts w:ascii="Arial" w:eastAsia="Times New Roman" w:hAnsi="Arial" w:cs="Arial"/>
           <w:kern w:val="0"/>
           <w:lang w:val="en-RU" w:eastAsia="en-GB" w:bidi="ar-SA"/>
         </w:rPr>
@@ -1293,7 +1324,7 @@
       <w:bookmarkStart w:id="2" w:name="_Toc83116617"/>
       <w:r>
         <w:rPr>
-          <w:rFonts w:ascii="Times New Roman" w:eastAsia="Times New Roman" w:hAnsi="Times New Roman" w:cs="Times New Roman"/>
+          <w:rFonts w:ascii="Arial" w:eastAsia="Times New Roman" w:hAnsi="Arial" w:cs="Arial"/>
           <w:kern w:val="0"/>
           <w:lang w:val="en-RU" w:eastAsia="en-GB" w:bidi="ar-SA"/>
         </w:rPr>
@@ -1311,7 +1342,7 @@
         <w:autoSpaceDN/>
         <w:spacing w:before="100" w:beforeAutospacing="1" w:after="100" w:afterAutospacing="1"/>
         <w:rPr>
-          <w:rFonts w:ascii="Segoe UI" w:eastAsia="Times New Roman" w:hAnsi="Segoe UI" w:cs="Segoe UI"/>
+          <w:rFonts w:ascii="Arial" w:eastAsia="Times New Roman" w:hAnsi="Arial" w:cs="Arial"/>
           <w:color w:val="212529"/>
           <w:kern w:val="0"/>
           <w:lang w:val="en-RU" w:eastAsia="en-GB" w:bidi="ar-SA"/>
@@ -1319,7 +1350,7 @@
       </w:pPr>
       <w:r>
         <w:rPr>
-          <w:rFonts w:ascii="Segoe UI" w:eastAsia="Times New Roman" w:hAnsi="Segoe UI" w:cs="Segoe UI"/>
+          <w:rFonts w:ascii="Arial" w:eastAsia="Times New Roman" w:hAnsi="Arial" w:cs="Arial"/>
           <w:color w:val="212529"/>
           <w:kern w:val="0"/>
           <w:lang w:val="en-RU" w:eastAsia="en-GB" w:bidi="ar-SA"/>
@@ -1338,7 +1369,7 @@
         <w:autoSpaceDN/>
         <w:spacing w:before="100" w:beforeAutospacing="1" w:after="100" w:afterAutospacing="1"/>
         <w:rPr>
-          <w:rFonts w:ascii="Segoe UI" w:eastAsia="Times New Roman" w:hAnsi="Segoe UI" w:cs="Segoe UI"/>
+          <w:rFonts w:ascii="Arial" w:eastAsia="Times New Roman" w:hAnsi="Arial" w:cs="Arial"/>
           <w:color w:val="212529"/>
           <w:kern w:val="0"/>
           <w:lang w:val="en-RU" w:eastAsia="en-GB" w:bidi="ar-SA"/>
@@ -1346,7 +1377,7 @@
       </w:pPr>
       <w:r>
         <w:rPr>
-          <w:rFonts w:ascii="Segoe UI" w:eastAsia="Times New Roman" w:hAnsi="Segoe UI" w:cs="Segoe UI"/>
+          <w:rFonts w:ascii="Arial" w:eastAsia="Times New Roman" w:hAnsi="Arial" w:cs="Arial"/>
           <w:color w:val="212529"/>
           <w:kern w:val="0"/>
           <w:lang w:val="en-RU" w:eastAsia="en-GB" w:bidi="ar-SA"/>
@@ -1365,7 +1396,7 @@
         <w:autoSpaceDN/>
         <w:spacing w:before="100" w:beforeAutospacing="1" w:afterAutospacing="1"/>
         <w:rPr>
-          <w:rFonts w:ascii="Segoe UI" w:eastAsia="Times New Roman" w:hAnsi="Segoe UI" w:cs="Segoe UI"/>
+          <w:rFonts w:ascii="Arial" w:eastAsia="Times New Roman" w:hAnsi="Arial" w:cs="Arial"/>
           <w:color w:val="212529"/>
           <w:kern w:val="0"/>
           <w:lang w:val="en-RU" w:eastAsia="en-GB" w:bidi="ar-SA"/>
@@ -1373,7 +1404,7 @@
       </w:pPr>
       <w:r>
         <w:rPr>
-          <w:rFonts w:ascii="Segoe UI" w:eastAsia="Times New Roman" w:hAnsi="Segoe UI" w:cs="Segoe UI"/>
+          <w:rFonts w:ascii="Arial" w:eastAsia="Times New Roman" w:hAnsi="Arial" w:cs="Arial"/>
           <w:color w:val="212529"/>
           <w:kern w:val="0"/>
           <w:lang w:val="en-RU" w:eastAsia="en-GB" w:bidi="ar-SA"/>
@@ -1382,7 +1413,7 @@
       </w:r>
       <w:r>
         <w:rPr>
-          <w:rFonts w:ascii="Segoe UI" w:eastAsia="Times New Roman" w:hAnsi="Segoe UI" w:cs="Segoe UI"/>
+          <w:rFonts w:ascii="Arial" w:eastAsia="Times New Roman" w:hAnsi="Arial" w:cs="Arial"/>
           <w:color w:val="212529"/>
           <w:kern w:val="0"/>
           <w:vertAlign w:val="subscript"/>
@@ -1396,17 +1427,6 @@
         <w:suppressAutoHyphens w:val="0"/>
         <w:autoSpaceDN/>
         <w:rPr>
-          <w:rFonts w:ascii="Times New Roman" w:eastAsia="Times New Roman" w:hAnsi="Times New Roman" w:cs="Times New Roman"/>
-          <w:kern w:val="0"/>
-          <w:lang w:val="en-RU" w:eastAsia="en-GB" w:bidi="ar-SA"/>
-        </w:rPr>
-      </w:pPr>
-    </w:p>
-    <w:p>
-      <w:pPr>
-        <w:suppressAutoHyphens w:val="0"/>
-        <w:autoSpaceDN/>
-        <w:rPr>
           <w:rFonts w:ascii="Arial" w:eastAsia="Times New Roman" w:hAnsi="Arial" w:cs="Arial"/>
           <w:kern w:val="0"/>
           <w:lang w:val="en-RU" w:eastAsia="en-GB" w:bidi="ar-SA"/>
@@ -1420,15 +1440,26 @@
         <w:rPr>
           <w:rFonts w:ascii="Arial" w:eastAsia="Times New Roman" w:hAnsi="Arial" w:cs="Arial"/>
           <w:kern w:val="0"/>
-          <w:lang w:eastAsia="en-GB" w:bidi="ar-SA"/>
-        </w:rPr>
-      </w:pPr>
-      <w:r>
+          <w:lang w:val="en-RU" w:eastAsia="en-GB" w:bidi="ar-SA"/>
+        </w:rPr>
+      </w:pPr>
+    </w:p>
+    <w:p>
+      <w:pPr>
+        <w:suppressAutoHyphens w:val="0"/>
+        <w:autoSpaceDN/>
         <w:rPr>
           <w:rFonts w:ascii="Arial" w:eastAsia="Times New Roman" w:hAnsi="Arial" w:cs="Arial"/>
           <w:kern w:val="0"/>
           <w:lang w:eastAsia="en-GB" w:bidi="ar-SA"/>
         </w:rPr>
+      </w:pPr>
+      <w:r>
+        <w:rPr>
+          <w:rFonts w:ascii="Arial" w:eastAsia="Times New Roman" w:hAnsi="Arial" w:cs="Arial"/>
+          <w:kern w:val="0"/>
+          <w:lang w:eastAsia="en-GB" w:bidi="ar-SA"/>
+        </w:rPr>
         <w:tab/>
       </w:r>
     </w:p>
@@ -1443,231 +1474,231 @@
     <w:p>
       <w:pPr>
         <w:rPr>
-          <w:rFonts w:hint="eastAsia"/>
-        </w:rPr>
-      </w:pPr>
-    </w:p>
-    <w:p>
-      <w:pPr>
-        <w:rPr>
-          <w:rFonts w:hint="eastAsia"/>
-        </w:rPr>
-      </w:pPr>
-    </w:p>
-    <w:p>
-      <w:pPr>
-        <w:rPr>
-          <w:rFonts w:hint="eastAsia"/>
-        </w:rPr>
-      </w:pPr>
-    </w:p>
-    <w:p>
-      <w:pPr>
-        <w:rPr>
-          <w:rFonts w:hint="eastAsia"/>
-        </w:rPr>
-      </w:pPr>
-    </w:p>
-    <w:p>
-      <w:pPr>
-        <w:rPr>
-          <w:rFonts w:hint="eastAsia"/>
-        </w:rPr>
-      </w:pPr>
-    </w:p>
-    <w:p>
-      <w:pPr>
-        <w:rPr>
-          <w:rFonts w:hint="eastAsia"/>
-        </w:rPr>
-      </w:pPr>
-    </w:p>
-    <w:p>
-      <w:pPr>
-        <w:rPr>
-          <w:rFonts w:hint="eastAsia"/>
-        </w:rPr>
-      </w:pPr>
-    </w:p>
-    <w:p>
-      <w:pPr>
-        <w:rPr>
-          <w:rFonts w:hint="eastAsia"/>
-        </w:rPr>
-      </w:pPr>
-    </w:p>
-    <w:p>
-      <w:pPr>
-        <w:rPr>
-          <w:rFonts w:hint="eastAsia"/>
-        </w:rPr>
-      </w:pPr>
-    </w:p>
-    <w:p>
-      <w:pPr>
-        <w:rPr>
-          <w:rFonts w:hint="eastAsia"/>
-        </w:rPr>
-      </w:pPr>
-    </w:p>
-    <w:p>
-      <w:pPr>
-        <w:rPr>
-          <w:rFonts w:hint="eastAsia"/>
-        </w:rPr>
-      </w:pPr>
-    </w:p>
-    <w:p>
-      <w:pPr>
-        <w:rPr>
-          <w:rFonts w:hint="eastAsia"/>
-        </w:rPr>
-      </w:pPr>
-    </w:p>
-    <w:p>
-      <w:pPr>
-        <w:rPr>
-          <w:rFonts w:hint="eastAsia"/>
-        </w:rPr>
-      </w:pPr>
-    </w:p>
-    <w:p>
-      <w:pPr>
-        <w:rPr>
-          <w:rFonts w:hint="eastAsia"/>
-        </w:rPr>
-      </w:pPr>
-    </w:p>
-    <w:p>
-      <w:pPr>
-        <w:rPr>
-          <w:rFonts w:hint="eastAsia"/>
-        </w:rPr>
-      </w:pPr>
-    </w:p>
-    <w:p>
-      <w:pPr>
-        <w:rPr>
-          <w:rFonts w:hint="eastAsia"/>
-        </w:rPr>
-      </w:pPr>
-    </w:p>
-    <w:p>
-      <w:pPr>
-        <w:rPr>
-          <w:rFonts w:hint="eastAsia"/>
-        </w:rPr>
-      </w:pPr>
-    </w:p>
-    <w:p>
-      <w:pPr>
-        <w:rPr>
-          <w:rFonts w:hint="eastAsia"/>
-        </w:rPr>
-      </w:pPr>
-    </w:p>
-    <w:p>
-      <w:pPr>
-        <w:rPr>
-          <w:rFonts w:hint="eastAsia"/>
-        </w:rPr>
-      </w:pPr>
-    </w:p>
-    <w:p>
-      <w:pPr>
-        <w:rPr>
-          <w:rFonts w:hint="eastAsia"/>
-        </w:rPr>
-      </w:pPr>
-    </w:p>
-    <w:p>
-      <w:pPr>
-        <w:rPr>
-          <w:rFonts w:hint="eastAsia"/>
-        </w:rPr>
-      </w:pPr>
-    </w:p>
-    <w:p>
-      <w:pPr>
-        <w:rPr>
-          <w:rFonts w:hint="eastAsia"/>
-        </w:rPr>
-      </w:pPr>
-    </w:p>
-    <w:p>
-      <w:pPr>
-        <w:rPr>
-          <w:rFonts w:hint="eastAsia"/>
-        </w:rPr>
-      </w:pPr>
-    </w:p>
-    <w:p>
-      <w:pPr>
-        <w:rPr>
-          <w:rFonts w:hint="eastAsia"/>
-        </w:rPr>
-      </w:pPr>
-    </w:p>
-    <w:p>
-      <w:pPr>
-        <w:rPr>
-          <w:rFonts w:hint="eastAsia"/>
-        </w:rPr>
-      </w:pPr>
-    </w:p>
-    <w:p>
-      <w:pPr>
-        <w:rPr>
-          <w:rFonts w:hint="eastAsia"/>
-        </w:rPr>
-      </w:pPr>
-    </w:p>
-    <w:p>
-      <w:pPr>
-        <w:rPr>
-          <w:rFonts w:hint="eastAsia"/>
-        </w:rPr>
-      </w:pPr>
-    </w:p>
-    <w:p>
-      <w:pPr>
-        <w:rPr>
-          <w:rFonts w:hint="eastAsia"/>
-        </w:rPr>
-      </w:pPr>
-    </w:p>
-    <w:p>
-      <w:pPr>
-        <w:rPr>
-          <w:rFonts w:hint="eastAsia"/>
-        </w:rPr>
-      </w:pPr>
-    </w:p>
-    <w:p>
-      <w:pPr>
-        <w:rPr>
-          <w:rFonts w:hint="eastAsia"/>
-        </w:rPr>
-      </w:pPr>
-    </w:p>
-    <w:p>
-      <w:pPr>
-        <w:rPr>
-          <w:rFonts w:hint="eastAsia"/>
-        </w:rPr>
-      </w:pPr>
-    </w:p>
-    <w:p>
-      <w:pPr>
-        <w:rPr>
-          <w:rFonts w:hint="eastAsia"/>
-        </w:rPr>
-      </w:pPr>
-    </w:p>
-    <w:p>
-      <w:pPr>
-        <w:rPr>
-          <w:rFonts w:hint="eastAsia"/>
+          <w:rFonts w:ascii="Arial" w:hAnsi="Arial" w:cs="Arial"/>
+        </w:rPr>
+      </w:pPr>
+    </w:p>
+    <w:p>
+      <w:pPr>
+        <w:rPr>
+          <w:rFonts w:ascii="Arial" w:hAnsi="Arial" w:cs="Arial"/>
+        </w:rPr>
+      </w:pPr>
+    </w:p>
+    <w:p>
+      <w:pPr>
+        <w:rPr>
+          <w:rFonts w:ascii="Arial" w:hAnsi="Arial" w:cs="Arial"/>
+        </w:rPr>
+      </w:pPr>
+    </w:p>
+    <w:p>
+      <w:pPr>
+        <w:rPr>
+          <w:rFonts w:ascii="Arial" w:hAnsi="Arial" w:cs="Arial"/>
+        </w:rPr>
+      </w:pPr>
+    </w:p>
+    <w:p>
+      <w:pPr>
+        <w:rPr>
+          <w:rFonts w:ascii="Arial" w:hAnsi="Arial" w:cs="Arial"/>
+        </w:rPr>
+      </w:pPr>
+    </w:p>
+    <w:p>
+      <w:pPr>
+        <w:rPr>
+          <w:rFonts w:ascii="Arial" w:hAnsi="Arial" w:cs="Arial"/>
+        </w:rPr>
+      </w:pPr>
+    </w:p>
+    <w:p>
+      <w:pPr>
+        <w:rPr>
+          <w:rFonts w:ascii="Arial" w:hAnsi="Arial" w:cs="Arial"/>
+        </w:rPr>
+      </w:pPr>
+    </w:p>
+    <w:p>
+      <w:pPr>
+        <w:rPr>
+          <w:rFonts w:ascii="Arial" w:hAnsi="Arial" w:cs="Arial"/>
+        </w:rPr>
+      </w:pPr>
+    </w:p>
+    <w:p>
+      <w:pPr>
+        <w:rPr>
+          <w:rFonts w:ascii="Arial" w:hAnsi="Arial" w:cs="Arial"/>
+        </w:rPr>
+      </w:pPr>
+    </w:p>
+    <w:p>
+      <w:pPr>
+        <w:rPr>
+          <w:rFonts w:ascii="Arial" w:hAnsi="Arial" w:cs="Arial"/>
+        </w:rPr>
+      </w:pPr>
+    </w:p>
+    <w:p>
+      <w:pPr>
+        <w:rPr>
+          <w:rFonts w:ascii="Arial" w:hAnsi="Arial" w:cs="Arial"/>
+        </w:rPr>
+      </w:pPr>
+    </w:p>
+    <w:p>
+      <w:pPr>
+        <w:rPr>
+          <w:rFonts w:ascii="Arial" w:hAnsi="Arial" w:cs="Arial"/>
+        </w:rPr>
+      </w:pPr>
+    </w:p>
+    <w:p>
+      <w:pPr>
+        <w:rPr>
+          <w:rFonts w:ascii="Arial" w:hAnsi="Arial" w:cs="Arial"/>
+        </w:rPr>
+      </w:pPr>
+    </w:p>
+    <w:p>
+      <w:pPr>
+        <w:rPr>
+          <w:rFonts w:ascii="Arial" w:hAnsi="Arial" w:cs="Arial"/>
+        </w:rPr>
+      </w:pPr>
+    </w:p>
+    <w:p>
+      <w:pPr>
+        <w:rPr>
+          <w:rFonts w:ascii="Arial" w:hAnsi="Arial" w:cs="Arial"/>
+        </w:rPr>
+      </w:pPr>
+    </w:p>
+    <w:p>
+      <w:pPr>
+        <w:rPr>
+          <w:rFonts w:ascii="Arial" w:hAnsi="Arial" w:cs="Arial"/>
+        </w:rPr>
+      </w:pPr>
+    </w:p>
+    <w:p>
+      <w:pPr>
+        <w:rPr>
+          <w:rFonts w:ascii="Arial" w:hAnsi="Arial" w:cs="Arial"/>
+        </w:rPr>
+      </w:pPr>
+    </w:p>
+    <w:p>
+      <w:pPr>
+        <w:rPr>
+          <w:rFonts w:ascii="Arial" w:hAnsi="Arial" w:cs="Arial"/>
+        </w:rPr>
+      </w:pPr>
+    </w:p>
+    <w:p>
+      <w:pPr>
+        <w:rPr>
+          <w:rFonts w:ascii="Arial" w:hAnsi="Arial" w:cs="Arial"/>
+        </w:rPr>
+      </w:pPr>
+    </w:p>
+    <w:p>
+      <w:pPr>
+        <w:rPr>
+          <w:rFonts w:ascii="Arial" w:hAnsi="Arial" w:cs="Arial"/>
+        </w:rPr>
+      </w:pPr>
+    </w:p>
+    <w:p>
+      <w:pPr>
+        <w:rPr>
+          <w:rFonts w:ascii="Arial" w:hAnsi="Arial" w:cs="Arial"/>
+        </w:rPr>
+      </w:pPr>
+    </w:p>
+    <w:p>
+      <w:pPr>
+        <w:rPr>
+          <w:rFonts w:ascii="Arial" w:hAnsi="Arial" w:cs="Arial"/>
+        </w:rPr>
+      </w:pPr>
+    </w:p>
+    <w:p>
+      <w:pPr>
+        <w:rPr>
+          <w:rFonts w:ascii="Arial" w:hAnsi="Arial" w:cs="Arial"/>
+        </w:rPr>
+      </w:pPr>
+    </w:p>
+    <w:p>
+      <w:pPr>
+        <w:rPr>
+          <w:rFonts w:ascii="Arial" w:hAnsi="Arial" w:cs="Arial"/>
+        </w:rPr>
+      </w:pPr>
+    </w:p>
+    <w:p>
+      <w:pPr>
+        <w:rPr>
+          <w:rFonts w:ascii="Arial" w:hAnsi="Arial" w:cs="Arial"/>
+        </w:rPr>
+      </w:pPr>
+    </w:p>
+    <w:p>
+      <w:pPr>
+        <w:rPr>
+          <w:rFonts w:ascii="Arial" w:hAnsi="Arial" w:cs="Arial"/>
+        </w:rPr>
+      </w:pPr>
+    </w:p>
+    <w:p>
+      <w:pPr>
+        <w:rPr>
+          <w:rFonts w:ascii="Arial" w:hAnsi="Arial" w:cs="Arial"/>
+        </w:rPr>
+      </w:pPr>
+    </w:p>
+    <w:p>
+      <w:pPr>
+        <w:rPr>
+          <w:rFonts w:ascii="Arial" w:hAnsi="Arial" w:cs="Arial"/>
+        </w:rPr>
+      </w:pPr>
+    </w:p>
+    <w:p>
+      <w:pPr>
+        <w:rPr>
+          <w:rFonts w:ascii="Arial" w:hAnsi="Arial" w:cs="Arial"/>
+        </w:rPr>
+      </w:pPr>
+    </w:p>
+    <w:p>
+      <w:pPr>
+        <w:rPr>
+          <w:rFonts w:ascii="Arial" w:hAnsi="Arial" w:cs="Arial"/>
+        </w:rPr>
+      </w:pPr>
+    </w:p>
+    <w:p>
+      <w:pPr>
+        <w:rPr>
+          <w:rFonts w:ascii="Arial" w:hAnsi="Arial" w:cs="Arial"/>
+        </w:rPr>
+      </w:pPr>
+    </w:p>
+    <w:p>
+      <w:pPr>
+        <w:rPr>
+          <w:rFonts w:ascii="Arial" w:hAnsi="Arial" w:cs="Arial"/>
+        </w:rPr>
+      </w:pPr>
+    </w:p>
+    <w:p>
+      <w:pPr>
+        <w:rPr>
+          <w:rFonts w:ascii="Arial" w:hAnsi="Arial" w:cs="Arial"/>
         </w:rPr>
       </w:pPr>
     </w:p>
@@ -1684,19 +1715,7 @@
           <w:rFonts w:ascii="Arial" w:hAnsi="Arial" w:cs="Arial"/>
         </w:rPr>
         <w:lastRenderedPageBreak/>
-        <w:t>Выполнение</w:t>
-      </w:r>
-      <w:r>
-        <w:rPr>
-          <w:rFonts w:ascii="Arial" w:hAnsi="Arial" w:cs="Arial"/>
-        </w:rPr>
-        <w:t xml:space="preserve"> </w:t>
-      </w:r>
-      <w:r>
-        <w:rPr>
-          <w:rFonts w:ascii="Arial" w:hAnsi="Arial" w:cs="Arial"/>
-        </w:rPr>
-        <w:t>работы</w:t>
+        <w:t>Выполнение работы</w:t>
       </w:r>
       <w:r>
         <w:rPr>
@@ -1709,8 +1728,14 @@
     <w:p>
       <w:pPr>
         <w:pStyle w:val="Heading2"/>
+        <w:rPr>
+          <w:rFonts w:ascii="Arial" w:hAnsi="Arial" w:cs="Arial"/>
+        </w:rPr>
       </w:pPr>
       <w:r>
+        <w:rPr>
+          <w:rFonts w:ascii="Arial" w:hAnsi="Arial" w:cs="Arial"/>
+        </w:rPr>
         <w:t>Исходный код синтезируемой команды</w:t>
       </w:r>
     </w:p>
@@ -1718,7 +1743,7 @@
     <w:p>
       <w:pPr>
         <w:rPr>
-          <w:rFonts w:ascii="Helvetica" w:eastAsia="SimSun" w:hAnsi="Helvetica" w:cs="Helvetica"/>
+          <w:rFonts w:ascii="Arial" w:eastAsia="SimSun" w:hAnsi="Arial" w:cs="Arial"/>
           <w:kern w:val="0"/>
           <w:lang w:val="en-GB" w:eastAsia="en-US" w:bidi="ar-SA"/>
         </w:rPr>
@@ -1743,10 +1768,13 @@
           <w:p>
             <w:pPr>
               <w:rPr>
-                <w:rFonts w:hint="eastAsia"/>
+                <w:rFonts w:ascii="Arial" w:hAnsi="Arial" w:cs="Arial"/>
               </w:rPr>
             </w:pPr>
             <w:r>
+              <w:rPr>
+                <w:rFonts w:ascii="Arial" w:hAnsi="Arial" w:cs="Arial"/>
+              </w:rPr>
               <w:t>Адрес</w:t>
             </w:r>
           </w:p>
@@ -1758,10 +1786,13 @@
           <w:p>
             <w:pPr>
               <w:rPr>
-                <w:rFonts w:hint="eastAsia"/>
+                <w:rFonts w:ascii="Arial" w:hAnsi="Arial" w:cs="Arial"/>
               </w:rPr>
             </w:pPr>
             <w:r>
+              <w:rPr>
+                <w:rFonts w:ascii="Arial" w:hAnsi="Arial" w:cs="Arial"/>
+              </w:rPr>
               <w:t>Микрокоманда</w:t>
             </w:r>
           </w:p>
@@ -1773,10 +1804,13 @@
           <w:p>
             <w:pPr>
               <w:rPr>
-                <w:rFonts w:hint="eastAsia"/>
+                <w:rFonts w:ascii="Arial" w:hAnsi="Arial" w:cs="Arial"/>
               </w:rPr>
             </w:pPr>
             <w:r>
+              <w:rPr>
+                <w:rFonts w:ascii="Arial" w:hAnsi="Arial" w:cs="Arial"/>
+              </w:rPr>
               <w:t>Описание</w:t>
             </w:r>
           </w:p>
@@ -1790,12 +1824,13 @@
           <w:p>
             <w:pPr>
               <w:rPr>
-                <w:rFonts w:hint="eastAsia"/>
+                <w:rFonts w:ascii="Arial" w:hAnsi="Arial" w:cs="Arial"/>
                 <w:lang w:val="en-US"/>
               </w:rPr>
             </w:pPr>
             <w:r>
               <w:rPr>
+                <w:rFonts w:ascii="Arial" w:hAnsi="Arial" w:cs="Arial"/>
                 <w:lang w:val="en-US"/>
               </w:rPr>
               <w:t>F0</w:t>
@@ -1809,12 +1844,12 @@
           <w:p>
             <w:pPr>
               <w:rPr>
-                <w:rFonts w:hint="eastAsia"/>
+                <w:rFonts w:ascii="Arial" w:hAnsi="Arial" w:cs="Arial"/>
               </w:rPr>
             </w:pPr>
             <w:r>
               <w:rPr>
-                <w:rFonts w:ascii="Helvetica" w:eastAsia="SimSun" w:hAnsi="Helvetica" w:cs="Helvetica"/>
+                <w:rFonts w:ascii="Arial" w:eastAsia="SimSun" w:hAnsi="Arial" w:cs="Arial"/>
                 <w:kern w:val="0"/>
                 <w:lang w:val="en-GB" w:eastAsia="en-US" w:bidi="ar-SA"/>
               </w:rPr>
@@ -1829,12 +1864,13 @@
           <w:p>
             <w:pPr>
               <w:rPr>
-                <w:rFonts w:hint="eastAsia"/>
+                <w:rFonts w:ascii="Arial" w:hAnsi="Arial" w:cs="Arial"/>
                 <w:lang w:val="en-US"/>
               </w:rPr>
             </w:pPr>
             <w:r>
               <w:rPr>
+                <w:rFonts w:ascii="Arial" w:hAnsi="Arial" w:cs="Arial"/>
                 <w:lang w:val="en-US"/>
               </w:rPr>
               <w:t>ROR</w:t>
@@ -1850,11 +1886,13 @@
           <w:p>
             <w:pPr>
               <w:rPr>
-                <w:rFonts w:hint="eastAsia"/>
+                <w:rFonts w:ascii="Arial" w:hAnsi="Arial" w:cs="Arial"/>
+                <w:lang w:val="en-US"/>
               </w:rPr>
             </w:pPr>
             <w:r>
               <w:rPr>
+                <w:rFonts w:ascii="Arial" w:hAnsi="Arial" w:cs="Arial"/>
                 <w:lang w:val="en-US"/>
               </w:rPr>
               <w:t>F1</w:t>
@@ -1868,16 +1906,50 @@
           <w:p>
             <w:pPr>
               <w:rPr>
-                <w:rFonts w:hint="eastAsia"/>
-              </w:rPr>
-            </w:pPr>
-            <w:r>
-              <w:rPr>
-                <w:rFonts w:ascii="Helvetica" w:eastAsia="SimSun" w:hAnsi="Helvetica" w:cs="Helvetica"/>
+                <w:rFonts w:ascii="Arial" w:eastAsia="SimSun" w:hAnsi="Arial" w:cs="Arial"/>
                 <w:kern w:val="0"/>
                 <w:lang w:val="en-GB" w:eastAsia="en-US" w:bidi="ar-SA"/>
               </w:rPr>
-              <w:t>0010F80010</w:t>
+            </w:pPr>
+            <w:r>
+              <w:rPr>
+                <w:rFonts w:ascii="Arial" w:eastAsia="SimSun" w:hAnsi="Arial" w:cs="Arial"/>
+                <w:kern w:val="0"/>
+                <w:lang w:val="en-GB" w:eastAsia="en-US" w:bidi="ar-SA"/>
+              </w:rPr>
+              <w:t>8</w:t>
+            </w:r>
+            <w:r>
+              <w:rPr>
+                <w:rFonts w:ascii="Arial" w:eastAsia="SimSun" w:hAnsi="Arial" w:cs="Arial"/>
+                <w:kern w:val="0"/>
+                <w:lang w:val="en-GB" w:eastAsia="en-US" w:bidi="ar-SA"/>
+              </w:rPr>
+              <w:t>1</w:t>
+            </w:r>
+            <w:r>
+              <w:rPr>
+                <w:rFonts w:ascii="Arial" w:eastAsia="SimSun" w:hAnsi="Arial" w:cs="Arial"/>
+                <w:kern w:val="0"/>
+                <w:lang w:val="en-GB" w:eastAsia="en-US" w:bidi="ar-SA"/>
+              </w:rPr>
+              <w:t>F</w:t>
+            </w:r>
+            <w:r>
+              <w:rPr>
+                <w:rFonts w:ascii="Arial" w:eastAsia="SimSun" w:hAnsi="Arial" w:cs="Arial"/>
+                <w:kern w:val="0"/>
+                <w:lang w:val="en-GB" w:eastAsia="en-US" w:bidi="ar-SA"/>
+              </w:rPr>
+              <w:t>6</w:t>
+            </w:r>
+            <w:r>
+              <w:rPr>
+                <w:rFonts w:ascii="Arial" w:eastAsia="SimSun" w:hAnsi="Arial" w:cs="Arial"/>
+                <w:kern w:val="0"/>
+                <w:lang w:val="en-GB" w:eastAsia="en-US" w:bidi="ar-SA"/>
+              </w:rPr>
+              <w:t>011040</w:t>
             </w:r>
           </w:p>
         </w:tc>
@@ -1888,15 +1960,16 @@
           <w:p>
             <w:pPr>
               <w:rPr>
-                <w:rFonts w:hint="eastAsia"/>
+                <w:rFonts w:ascii="Arial" w:hAnsi="Arial" w:cs="Arial"/>
                 <w:lang w:val="en-US"/>
               </w:rPr>
             </w:pPr>
             <w:r>
               <w:rPr>
+                <w:rFonts w:ascii="Arial" w:hAnsi="Arial" w:cs="Arial"/>
                 <w:lang w:val="en-US"/>
               </w:rPr>
-              <w:t>ROR</w:t>
+              <w:t>Check C and jump</w:t>
             </w:r>
           </w:p>
         </w:tc>
@@ -1909,14 +1982,22 @@
           <w:p>
             <w:pPr>
               <w:rPr>
-                <w:rFonts w:hint="eastAsia"/>
+                <w:rFonts w:ascii="Arial" w:hAnsi="Arial" w:cs="Arial"/>
               </w:rPr>
             </w:pPr>
             <w:r>
               <w:rPr>
+                <w:rFonts w:ascii="Arial" w:hAnsi="Arial" w:cs="Arial"/>
                 <w:lang w:val="en-US"/>
               </w:rPr>
-              <w:t>F2</w:t>
+              <w:t>F</w:t>
+            </w:r>
+            <w:r>
+              <w:rPr>
+                <w:rFonts w:ascii="Arial" w:hAnsi="Arial" w:cs="Arial"/>
+                <w:lang w:val="en-US"/>
+              </w:rPr>
+              <w:t>2</w:t>
             </w:r>
           </w:p>
         </w:tc>
@@ -1927,34 +2008,16 @@
           <w:p>
             <w:pPr>
               <w:rPr>
-                <w:rFonts w:ascii="Helvetica" w:eastAsia="SimSun" w:hAnsi="Helvetica" w:cs="Helvetica"/>
+                <w:rFonts w:ascii="Arial" w:hAnsi="Arial" w:cs="Arial"/>
+              </w:rPr>
+            </w:pPr>
+            <w:r>
+              <w:rPr>
+                <w:rFonts w:ascii="Arial" w:eastAsia="SimSun" w:hAnsi="Arial" w:cs="Arial"/>
                 <w:kern w:val="0"/>
                 <w:lang w:val="en-GB" w:eastAsia="en-US" w:bidi="ar-SA"/>
               </w:rPr>
-            </w:pPr>
-            <w:r>
-              <w:rPr>
-                <w:rFonts w:ascii="Helvetica" w:eastAsia="SimSun" w:hAnsi="Helvetica" w:cs="Helvetica"/>
-                <w:kern w:val="0"/>
-                <w:lang w:val="en-GB" w:eastAsia="en-US" w:bidi="ar-SA"/>
-              </w:rPr>
-              <w:t>80</w:t>
-            </w:r>
-            <w:r>
-              <w:rPr>
-                <w:rFonts w:ascii="Helvetica" w:eastAsia="SimSun" w:hAnsi="Helvetica" w:cs="Helvetica"/>
-                <w:kern w:val="0"/>
-                <w:lang w:val="en-GB" w:eastAsia="en-US" w:bidi="ar-SA"/>
-              </w:rPr>
-              <w:t>F4</w:t>
-            </w:r>
-            <w:r>
-              <w:rPr>
-                <w:rFonts w:ascii="Helvetica" w:eastAsia="SimSun" w:hAnsi="Helvetica" w:cs="Helvetica"/>
-                <w:kern w:val="0"/>
-                <w:lang w:val="en-GB" w:eastAsia="en-US" w:bidi="ar-SA"/>
-              </w:rPr>
-              <w:t>011040</w:t>
+              <w:t>0010F80010</w:t>
             </w:r>
           </w:p>
         </w:tc>
@@ -1965,34 +2028,16 @@
           <w:p>
             <w:pPr>
               <w:rPr>
-                <w:rFonts w:hint="eastAsia"/>
+                <w:rFonts w:ascii="Arial" w:hAnsi="Arial" w:cs="Arial"/>
                 <w:lang w:val="en-US"/>
               </w:rPr>
             </w:pPr>
             <w:r>
               <w:rPr>
-                <w:rFonts w:hint="eastAsia"/>
+                <w:rFonts w:ascii="Arial" w:hAnsi="Arial" w:cs="Arial"/>
                 <w:lang w:val="en-US"/>
               </w:rPr>
-              <w:t>C</w:t>
-            </w:r>
-            <w:r>
-              <w:rPr>
-                <w:lang w:val="en-US"/>
-              </w:rPr>
-              <w:t xml:space="preserve">heck </w:t>
-            </w:r>
-            <w:r>
-              <w:rPr>
-                <w:lang w:val="en-US"/>
-              </w:rPr>
-              <w:t>C</w:t>
-            </w:r>
-            <w:r>
-              <w:rPr>
-                <w:lang w:val="en-US"/>
-              </w:rPr>
-              <w:t xml:space="preserve"> and jump</w:t>
+              <w:t>ROR</w:t>
             </w:r>
           </w:p>
         </w:tc>
@@ -2005,18 +2050,19 @@
           <w:p>
             <w:pPr>
               <w:rPr>
+                <w:rFonts w:ascii="Arial" w:hAnsi="Arial" w:cs="Arial"/>
+              </w:rPr>
+            </w:pPr>
+            <w:r>
+              <w:rPr>
+                <w:rFonts w:ascii="Arial" w:hAnsi="Arial" w:cs="Arial"/>
                 <w:lang w:val="en-US"/>
               </w:rPr>
-            </w:pPr>
-            <w:r>
-              <w:rPr>
-                <w:rFonts w:hint="eastAsia"/>
-                <w:lang w:val="en-US"/>
-              </w:rPr>
               <w:t>F</w:t>
             </w:r>
             <w:r>
               <w:rPr>
+                <w:rFonts w:ascii="Arial" w:hAnsi="Arial" w:cs="Arial"/>
                 <w:lang w:val="en-US"/>
               </w:rPr>
               <w:t>3</w:t>
@@ -2030,18 +2076,50 @@
           <w:p>
             <w:pPr>
               <w:rPr>
-                <w:rFonts w:ascii="Helvetica" w:eastAsia="SimSun" w:hAnsi="Helvetica" w:cs="Helvetica"/>
+                <w:rFonts w:ascii="Arial" w:eastAsia="SimSun" w:hAnsi="Arial" w:cs="Arial"/>
                 <w:kern w:val="0"/>
                 <w:lang w:val="en-GB" w:eastAsia="en-US" w:bidi="ar-SA"/>
               </w:rPr>
             </w:pPr>
             <w:r>
               <w:rPr>
-                <w:rFonts w:ascii="Helvetica" w:eastAsia="SimSun" w:hAnsi="Helvetica" w:cs="Helvetica" w:hint="eastAsia"/>
+                <w:rFonts w:ascii="Arial" w:eastAsia="SimSun" w:hAnsi="Arial" w:cs="Arial"/>
                 <w:kern w:val="0"/>
                 <w:lang w:val="en-GB" w:eastAsia="en-US" w:bidi="ar-SA"/>
               </w:rPr>
-              <w:t>80C4101040</w:t>
+              <w:t>8</w:t>
+            </w:r>
+            <w:r>
+              <w:rPr>
+                <w:rFonts w:ascii="Arial" w:eastAsia="SimSun" w:hAnsi="Arial" w:cs="Arial"/>
+                <w:kern w:val="0"/>
+                <w:lang w:val="en-GB" w:eastAsia="en-US" w:bidi="ar-SA"/>
+              </w:rPr>
+              <w:t>1</w:t>
+            </w:r>
+            <w:r>
+              <w:rPr>
+                <w:rFonts w:ascii="Arial" w:eastAsia="SimSun" w:hAnsi="Arial" w:cs="Arial"/>
+                <w:kern w:val="0"/>
+                <w:lang w:val="en-GB" w:eastAsia="en-US" w:bidi="ar-SA"/>
+              </w:rPr>
+              <w:t>F</w:t>
+            </w:r>
+            <w:r>
+              <w:rPr>
+                <w:rFonts w:ascii="Arial" w:eastAsia="SimSun" w:hAnsi="Arial" w:cs="Arial"/>
+                <w:kern w:val="0"/>
+                <w:lang w:val="en-GB" w:eastAsia="en-US" w:bidi="ar-SA"/>
+              </w:rPr>
+              <w:t>6</w:t>
+            </w:r>
+            <w:r>
+              <w:rPr>
+                <w:rFonts w:ascii="Arial" w:eastAsia="SimSun" w:hAnsi="Arial" w:cs="Arial"/>
+                <w:kern w:val="0"/>
+                <w:lang w:val="en-GB" w:eastAsia="en-US" w:bidi="ar-SA"/>
+              </w:rPr>
+              <w:t>011040</w:t>
             </w:r>
           </w:p>
         </w:tc>
@@ -2052,15 +2130,30 @@
           <w:p>
             <w:pPr>
               <w:rPr>
-                <w:rFonts w:hint="eastAsia"/>
+                <w:rFonts w:ascii="Arial" w:hAnsi="Arial" w:cs="Arial"/>
                 <w:lang w:val="en-US"/>
               </w:rPr>
             </w:pPr>
             <w:r>
               <w:rPr>
+                <w:rFonts w:ascii="Arial" w:hAnsi="Arial" w:cs="Arial"/>
                 <w:lang w:val="en-US"/>
               </w:rPr>
-              <w:t>HLT</w:t>
+              <w:t xml:space="preserve">Check </w:t>
+            </w:r>
+            <w:r>
+              <w:rPr>
+                <w:rFonts w:ascii="Arial" w:hAnsi="Arial" w:cs="Arial"/>
+                <w:lang w:val="en-US"/>
+              </w:rPr>
+              <w:t>C</w:t>
+            </w:r>
+            <w:r>
+              <w:rPr>
+                <w:rFonts w:ascii="Arial" w:hAnsi="Arial" w:cs="Arial"/>
+                <w:lang w:val="en-US"/>
+              </w:rPr>
+              <w:t xml:space="preserve"> and jump</w:t>
             </w:r>
           </w:p>
         </w:tc>
@@ -2073,17 +2166,19 @@
           <w:p>
             <w:pPr>
               <w:rPr>
-                <w:rFonts w:hint="eastAsia"/>
+                <w:rFonts w:ascii="Arial" w:hAnsi="Arial" w:cs="Arial"/>
               </w:rPr>
             </w:pPr>
             <w:r>
               <w:rPr>
+                <w:rFonts w:ascii="Arial" w:hAnsi="Arial" w:cs="Arial"/>
                 <w:lang w:val="en-US"/>
               </w:rPr>
               <w:t>F</w:t>
             </w:r>
             <w:r>
               <w:rPr>
+                <w:rFonts w:ascii="Arial" w:hAnsi="Arial" w:cs="Arial"/>
                 <w:lang w:val="en-US"/>
               </w:rPr>
               <w:t>4</w:t>
@@ -2097,13 +2192,13 @@
           <w:p>
             <w:pPr>
               <w:rPr>
-                <w:rFonts w:hint="eastAsia"/>
+                <w:rFonts w:ascii="Arial" w:hAnsi="Arial" w:cs="Arial"/>
                 <w:lang w:val="en-US"/>
               </w:rPr>
             </w:pPr>
             <w:r>
               <w:rPr>
-                <w:rFonts w:ascii="Helvetica" w:eastAsia="SimSun" w:hAnsi="Helvetica" w:cs="Helvetica"/>
+                <w:rFonts w:ascii="Arial" w:eastAsia="SimSun" w:hAnsi="Arial" w:cs="Arial"/>
                 <w:kern w:val="0"/>
                 <w:lang w:val="en-GB" w:eastAsia="en-US" w:bidi="ar-SA"/>
               </w:rPr>
@@ -2118,46 +2213,16 @@
           <w:p>
             <w:pPr>
               <w:rPr>
-                <w:rFonts w:hint="eastAsia"/>
+                <w:rFonts w:ascii="Arial" w:hAnsi="Arial" w:cs="Arial"/>
                 <w:lang w:val="en-US"/>
               </w:rPr>
             </w:pPr>
             <w:r>
               <w:rPr>
-                <w:rFonts w:hint="eastAsia"/>
+                <w:rFonts w:ascii="Arial" w:hAnsi="Arial" w:cs="Arial"/>
                 <w:lang w:val="en-US"/>
               </w:rPr>
-              <w:t xml:space="preserve">extend sign </w:t>
-            </w:r>
-            <w:proofErr w:type="gramStart"/>
-            <w:r>
-              <w:rPr>
-                <w:rFonts w:hint="eastAsia"/>
-                <w:lang w:val="en-US"/>
-              </w:rPr>
-              <w:t>CR(</w:t>
-            </w:r>
-            <w:proofErr w:type="gramEnd"/>
-            <w:r>
-              <w:rPr>
-                <w:rFonts w:hint="eastAsia"/>
-                <w:lang w:val="en-US"/>
-              </w:rPr>
-              <w:t xml:space="preserve">0..7) </w:t>
-            </w:r>
-            <w:r>
-              <w:rPr>
-                <w:rFonts w:hint="eastAsia"/>
-                <w:lang w:val="en-US"/>
-              </w:rPr>
-              <w:t>→</w:t>
-            </w:r>
-            <w:r>
-              <w:rPr>
-                <w:rFonts w:hint="eastAsia"/>
-                <w:lang w:val="en-US"/>
-              </w:rPr>
-              <w:t xml:space="preserve"> BR</w:t>
+              <w:t>extend sign CR(0..7) → BR</w:t>
             </w:r>
           </w:p>
         </w:tc>
@@ -2170,18 +2235,20 @@
           <w:p>
             <w:pPr>
               <w:rPr>
-                <w:rFonts w:hint="eastAsia"/>
+                <w:rFonts w:ascii="Arial" w:hAnsi="Arial" w:cs="Arial"/>
                 <w:lang w:val="en-US"/>
               </w:rPr>
             </w:pPr>
             <w:r>
               <w:rPr>
+                <w:rFonts w:ascii="Arial" w:hAnsi="Arial" w:cs="Arial"/>
                 <w:lang w:val="en-US"/>
               </w:rPr>
               <w:t>F</w:t>
             </w:r>
             <w:r>
               <w:rPr>
+                <w:rFonts w:ascii="Arial" w:hAnsi="Arial" w:cs="Arial"/>
                 <w:lang w:val="en-US"/>
               </w:rPr>
               <w:t>5</w:t>
@@ -2195,14 +2262,14 @@
           <w:p>
             <w:pPr>
               <w:rPr>
-                <w:rFonts w:ascii="Helvetica" w:eastAsia="SimSun" w:hAnsi="Helvetica" w:cs="Helvetica"/>
+                <w:rFonts w:ascii="Arial" w:eastAsia="SimSun" w:hAnsi="Arial" w:cs="Arial"/>
                 <w:kern w:val="0"/>
                 <w:lang w:val="en-GB" w:eastAsia="en-US" w:bidi="ar-SA"/>
               </w:rPr>
             </w:pPr>
             <w:r>
               <w:rPr>
-                <w:rFonts w:ascii="Helvetica" w:eastAsia="SimSun" w:hAnsi="Helvetica" w:cs="Helvetica" w:hint="eastAsia"/>
+                <w:rFonts w:ascii="Arial" w:eastAsia="SimSun" w:hAnsi="Arial" w:cs="Arial"/>
                 <w:kern w:val="0"/>
                 <w:lang w:val="en-GB" w:eastAsia="en-US" w:bidi="ar-SA"/>
               </w:rPr>
@@ -2217,19 +2284,20 @@
           <w:p>
             <w:pPr>
               <w:rPr>
-                <w:rFonts w:hint="eastAsia"/>
+                <w:rFonts w:ascii="Arial" w:hAnsi="Arial" w:cs="Arial"/>
                 <w:lang w:val="en-US"/>
               </w:rPr>
             </w:pPr>
             <w:r>
               <w:rPr>
-                <w:rFonts w:hint="eastAsia"/>
+                <w:rFonts w:ascii="Arial" w:hAnsi="Arial" w:cs="Arial"/>
                 <w:lang w:val="en-US"/>
               </w:rPr>
               <w:t xml:space="preserve">BR </w:t>
             </w:r>
             <w:r>
               <w:rPr>
+                <w:rFonts w:ascii="Arial" w:hAnsi="Arial" w:cs="Arial"/>
                 <w:lang w:val="en-US"/>
               </w:rPr>
               <w:t>-&gt; IP</w:t>
@@ -2245,18 +2313,20 @@
           <w:p>
             <w:pPr>
               <w:rPr>
-                <w:rFonts w:hint="eastAsia"/>
+                <w:rFonts w:ascii="Arial" w:hAnsi="Arial" w:cs="Arial"/>
                 <w:lang w:val="en-US"/>
               </w:rPr>
             </w:pPr>
             <w:r>
               <w:rPr>
+                <w:rFonts w:ascii="Arial" w:hAnsi="Arial" w:cs="Arial"/>
                 <w:lang w:val="en-US"/>
               </w:rPr>
               <w:t>F</w:t>
             </w:r>
             <w:r>
               <w:rPr>
+                <w:rFonts w:ascii="Arial" w:hAnsi="Arial" w:cs="Arial"/>
                 <w:lang w:val="en-US"/>
               </w:rPr>
               <w:t>6</w:t>
@@ -2270,14 +2340,14 @@
           <w:p>
             <w:pPr>
               <w:rPr>
-                <w:rFonts w:ascii="Helvetica" w:eastAsia="SimSun" w:hAnsi="Helvetica" w:cs="Helvetica"/>
+                <w:rFonts w:ascii="Arial" w:eastAsia="SimSun" w:hAnsi="Arial" w:cs="Arial"/>
                 <w:kern w:val="0"/>
                 <w:lang w:val="en-GB" w:eastAsia="en-US" w:bidi="ar-SA"/>
               </w:rPr>
             </w:pPr>
             <w:r>
               <w:rPr>
-                <w:rFonts w:ascii="Helvetica" w:eastAsia="SimSun" w:hAnsi="Helvetica" w:cs="Helvetica"/>
+                <w:rFonts w:ascii="Arial" w:eastAsia="SimSun" w:hAnsi="Arial" w:cs="Arial"/>
                 <w:kern w:val="0"/>
                 <w:lang w:val="en-GB" w:eastAsia="en-US" w:bidi="ar-SA"/>
               </w:rPr>
@@ -2292,29 +2362,15 @@
           <w:p>
             <w:pPr>
               <w:rPr>
-                <w:rFonts w:hint="eastAsia"/>
+                <w:rFonts w:ascii="Arial" w:hAnsi="Arial" w:cs="Arial"/>
               </w:rPr>
             </w:pPr>
-            <w:proofErr w:type="spellStart"/>
-            <w:r>
-              <w:rPr>
-                <w:rFonts w:hint="eastAsia"/>
+            <w:r>
+              <w:rPr>
+                <w:rFonts w:ascii="Arial" w:hAnsi="Arial" w:cs="Arial"/>
                 <w:lang w:val="en-US"/>
               </w:rPr>
-              <w:t>G</w:t>
-            </w:r>
-            <w:r>
-              <w:rPr>
-                <w:lang w:val="en-US"/>
-              </w:rPr>
-              <w:t>oto</w:t>
-            </w:r>
-            <w:proofErr w:type="spellEnd"/>
-            <w:r>
-              <w:rPr>
-                <w:lang w:val="en-US"/>
-              </w:rPr>
-              <w:t xml:space="preserve"> int @4</w:t>
+              <w:t>Goto int @4</w:t>
             </w:r>
           </w:p>
         </w:tc>
@@ -2326,15 +2382,27 @@
           <w:tab w:val="left" w:pos="1782"/>
         </w:tabs>
         <w:rPr>
+          <w:rFonts w:ascii="Arial" w:hAnsi="Arial" w:cs="Arial"/>
           <w:lang w:val="en-US"/>
         </w:rPr>
       </w:pPr>
+    </w:p>
+    <w:p>
+      <w:pPr>
+        <w:tabs>
+          <w:tab w:val="left" w:pos="1782"/>
+        </w:tabs>
+        <w:rPr>
+          <w:rFonts w:ascii="Arial" w:hAnsi="Arial" w:cs="Arial" w:hint="eastAsia"/>
+          <w:lang w:val="en-US"/>
+        </w:rPr>
+      </w:pPr>
       <w:r>
         <w:rPr>
-          <w:rFonts w:hint="eastAsia"/>
+          <w:rFonts w:ascii="Arial" w:hAnsi="Arial" w:cs="Arial" w:hint="eastAsia"/>
           <w:lang w:val="en-US"/>
         </w:rPr>
-        <w:t>81f0104002</w:t>
+        <w:t>81F6011040</w:t>
       </w:r>
     </w:p>
     <w:p>
@@ -2343,9 +2411,17 @@
           <w:tab w:val="left" w:pos="1782"/>
         </w:tabs>
         <w:rPr>
+          <w:rFonts w:ascii="Arial" w:hAnsi="Arial" w:cs="Arial"/>
           <w:lang w:val="en-US"/>
         </w:rPr>
       </w:pPr>
+      <w:r>
+        <w:rPr>
+          <w:rFonts w:ascii="Arial" w:hAnsi="Arial" w:cs="Arial" w:hint="eastAsia"/>
+          <w:lang w:val="en-US"/>
+        </w:rPr>
+        <w:t>1|000 000|1|1111 0110|0000 0001|0001|0000|0100 0000</w:t>
+      </w:r>
     </w:p>
     <w:p>
       <w:pPr>
@@ -2353,6 +2429,7 @@
           <w:tab w:val="left" w:pos="1782"/>
         </w:tabs>
         <w:rPr>
+          <w:rFonts w:ascii="Arial" w:hAnsi="Arial" w:cs="Arial"/>
           <w:lang w:val="en-US"/>
         </w:rPr>
       </w:pPr>
@@ -2363,6 +2440,7 @@
           <w:tab w:val="left" w:pos="1782"/>
         </w:tabs>
         <w:rPr>
+          <w:rFonts w:ascii="Arial" w:hAnsi="Arial" w:cs="Arial"/>
           <w:lang w:val="en-US"/>
         </w:rPr>
       </w:pPr>
@@ -2370,28 +2448,567 @@
     <w:p>
       <w:pPr>
         <w:pStyle w:val="Heading2"/>
+        <w:rPr>
+          <w:rFonts w:ascii="Arial" w:hAnsi="Arial" w:cs="Arial"/>
+        </w:rPr>
       </w:pPr>
       <w:r>
+        <w:rPr>
+          <w:rFonts w:ascii="Arial" w:hAnsi="Arial" w:cs="Arial"/>
+        </w:rPr>
         <w:t>Таблица трассировки</w:t>
       </w:r>
     </w:p>
-    <w:p/>
     <w:p>
       <w:pPr>
         <w:tabs>
           <w:tab w:val="left" w:pos="1782"/>
         </w:tabs>
         <w:rPr>
-          <w:rFonts w:hint="eastAsia"/>
+          <w:rFonts w:ascii="Arial" w:hAnsi="Arial" w:cs="Arial"/>
+        </w:rPr>
+      </w:pPr>
+    </w:p>
+    <w:p>
+      <w:pPr>
+        <w:suppressAutoHyphens w:val="0"/>
+        <w:autoSpaceDE w:val="0"/>
+        <w:adjustRightInd w:val="0"/>
+        <w:rPr>
+          <w:rFonts w:ascii="Arial" w:eastAsia="SimSun" w:hAnsi="Arial" w:cs="Arial"/>
+          <w:kern w:val="0"/>
+          <w:sz w:val="26"/>
+          <w:szCs w:val="26"/>
+          <w:lang w:val="en-GB" w:eastAsia="en-US" w:bidi="ar-SA"/>
+        </w:rPr>
+      </w:pPr>
+      <w:r>
+        <w:rPr>
+          <w:rFonts w:ascii="Arial" w:eastAsia="SimSun" w:hAnsi="Arial" w:cs="Arial"/>
+          <w:kern w:val="0"/>
+          <w:sz w:val="26"/>
+          <w:szCs w:val="26"/>
+          <w:lang w:val="en-GB" w:eastAsia="en-US" w:bidi="ar-SA"/>
+        </w:rPr>
+        <w:t>01 00A0009004 37F AF05 37F 0005 000 037F 0005 0000  02</w:t>
+      </w:r>
+    </w:p>
+    <w:p>
+      <w:pPr>
+        <w:suppressAutoHyphens w:val="0"/>
+        <w:autoSpaceDE w:val="0"/>
+        <w:adjustRightInd w:val="0"/>
+        <w:rPr>
+          <w:rFonts w:ascii="Arial" w:eastAsia="SimSun" w:hAnsi="Arial" w:cs="Arial"/>
+          <w:kern w:val="0"/>
+          <w:sz w:val="26"/>
+          <w:szCs w:val="26"/>
+          <w:lang w:val="en-GB" w:eastAsia="en-US" w:bidi="ar-SA"/>
+        </w:rPr>
+      </w:pPr>
+      <w:r>
+        <w:rPr>
+          <w:rFonts w:ascii="Arial" w:eastAsia="SimSun" w:hAnsi="Arial" w:cs="Arial"/>
+          <w:kern w:val="0"/>
+          <w:sz w:val="26"/>
+          <w:szCs w:val="26"/>
+          <w:lang w:val="en-GB" w:eastAsia="en-US" w:bidi="ar-SA"/>
+        </w:rPr>
+        <w:t>02 0104009420 380 AF05 37F FD01 000 037F 0005 0000  03</w:t>
+      </w:r>
+    </w:p>
+    <w:p>
+      <w:pPr>
+        <w:suppressAutoHyphens w:val="0"/>
+        <w:autoSpaceDE w:val="0"/>
+        <w:adjustRightInd w:val="0"/>
+        <w:rPr>
+          <w:rFonts w:ascii="Arial" w:eastAsia="SimSun" w:hAnsi="Arial" w:cs="Arial"/>
+          <w:kern w:val="0"/>
+          <w:sz w:val="26"/>
+          <w:szCs w:val="26"/>
+          <w:lang w:val="en-GB" w:eastAsia="en-US" w:bidi="ar-SA"/>
+        </w:rPr>
+      </w:pPr>
+      <w:r>
+        <w:rPr>
+          <w:rFonts w:ascii="Arial" w:eastAsia="SimSun" w:hAnsi="Arial" w:cs="Arial"/>
+          <w:kern w:val="0"/>
+          <w:sz w:val="26"/>
+          <w:szCs w:val="26"/>
+          <w:lang w:val="en-GB" w:eastAsia="en-US" w:bidi="ar-SA"/>
+        </w:rPr>
+        <w:t>03 0002009001 380 FD01 37F FD01 000 037F 0005 0000  04</w:t>
+      </w:r>
+    </w:p>
+    <w:p>
+      <w:pPr>
+        <w:suppressAutoHyphens w:val="0"/>
+        <w:autoSpaceDE w:val="0"/>
+        <w:adjustRightInd w:val="0"/>
+        <w:rPr>
+          <w:rFonts w:ascii="Arial" w:eastAsia="SimSun" w:hAnsi="Arial" w:cs="Arial"/>
+          <w:kern w:val="0"/>
+          <w:sz w:val="26"/>
+          <w:szCs w:val="26"/>
+          <w:lang w:val="en-GB" w:eastAsia="en-US" w:bidi="ar-SA"/>
+        </w:rPr>
+      </w:pPr>
+      <w:r>
+        <w:rPr>
+          <w:rFonts w:ascii="Arial" w:eastAsia="SimSun" w:hAnsi="Arial" w:cs="Arial"/>
+          <w:kern w:val="0"/>
+          <w:sz w:val="26"/>
+          <w:szCs w:val="26"/>
+          <w:lang w:val="en-GB" w:eastAsia="en-US" w:bidi="ar-SA"/>
+        </w:rPr>
+        <w:t>04 8109804002 380 FD01 37F FD01 000 037F 0005 0000  09</w:t>
+      </w:r>
+    </w:p>
+    <w:p>
+      <w:pPr>
+        <w:suppressAutoHyphens w:val="0"/>
+        <w:autoSpaceDE w:val="0"/>
+        <w:adjustRightInd w:val="0"/>
+        <w:rPr>
+          <w:rFonts w:ascii="Arial" w:eastAsia="SimSun" w:hAnsi="Arial" w:cs="Arial"/>
+          <w:kern w:val="0"/>
+          <w:sz w:val="26"/>
+          <w:szCs w:val="26"/>
+          <w:lang w:val="en-GB" w:eastAsia="en-US" w:bidi="ar-SA"/>
+        </w:rPr>
+      </w:pPr>
+      <w:r>
+        <w:rPr>
+          <w:rFonts w:ascii="Arial" w:eastAsia="SimSun" w:hAnsi="Arial" w:cs="Arial"/>
+          <w:kern w:val="0"/>
+          <w:sz w:val="26"/>
+          <w:szCs w:val="26"/>
+          <w:lang w:val="en-GB" w:eastAsia="en-US" w:bidi="ar-SA"/>
+        </w:rPr>
+        <w:t>09 800C404002 380 FD01 37F FD01 000 037F 0005 0000  0A</w:t>
+      </w:r>
+    </w:p>
+    <w:p>
+      <w:pPr>
+        <w:suppressAutoHyphens w:val="0"/>
+        <w:autoSpaceDE w:val="0"/>
+        <w:adjustRightInd w:val="0"/>
+        <w:rPr>
+          <w:rFonts w:ascii="Arial" w:eastAsia="SimSun" w:hAnsi="Arial" w:cs="Arial"/>
+          <w:kern w:val="0"/>
+          <w:sz w:val="26"/>
+          <w:szCs w:val="26"/>
+          <w:lang w:val="en-GB" w:eastAsia="en-US" w:bidi="ar-SA"/>
+        </w:rPr>
+      </w:pPr>
+      <w:r>
+        <w:rPr>
+          <w:rFonts w:ascii="Arial" w:eastAsia="SimSun" w:hAnsi="Arial" w:cs="Arial"/>
+          <w:kern w:val="0"/>
+          <w:sz w:val="26"/>
+          <w:szCs w:val="26"/>
+          <w:lang w:val="en-GB" w:eastAsia="en-US" w:bidi="ar-SA"/>
+        </w:rPr>
+        <w:t>0A 800C204002 380 FD01 37F FD01 000 037F 0005 0000  0B</w:t>
+      </w:r>
+    </w:p>
+    <w:p>
+      <w:pPr>
+        <w:suppressAutoHyphens w:val="0"/>
+        <w:autoSpaceDE w:val="0"/>
+        <w:adjustRightInd w:val="0"/>
+        <w:rPr>
+          <w:rFonts w:ascii="Arial" w:eastAsia="SimSun" w:hAnsi="Arial" w:cs="Arial"/>
+          <w:kern w:val="0"/>
+          <w:sz w:val="26"/>
+          <w:szCs w:val="26"/>
+          <w:lang w:val="en-GB" w:eastAsia="en-US" w:bidi="ar-SA"/>
+        </w:rPr>
+      </w:pPr>
+      <w:r>
+        <w:rPr>
+          <w:rFonts w:ascii="Arial" w:eastAsia="SimSun" w:hAnsi="Arial" w:cs="Arial"/>
+          <w:kern w:val="0"/>
+          <w:sz w:val="26"/>
+          <w:szCs w:val="26"/>
+          <w:lang w:val="en-GB" w:eastAsia="en-US" w:bidi="ar-SA"/>
+        </w:rPr>
+        <w:t>0B 8157104002 380 FD01 37F FD01 000 037F 0005 0000  57</w:t>
+      </w:r>
+    </w:p>
+    <w:p>
+      <w:pPr>
+        <w:suppressAutoHyphens w:val="0"/>
+        <w:autoSpaceDE w:val="0"/>
+        <w:adjustRightInd w:val="0"/>
+        <w:rPr>
+          <w:rFonts w:ascii="Arial" w:eastAsia="SimSun" w:hAnsi="Arial" w:cs="Arial"/>
+          <w:kern w:val="0"/>
+          <w:sz w:val="26"/>
+          <w:szCs w:val="26"/>
+          <w:lang w:val="en-GB" w:eastAsia="en-US" w:bidi="ar-SA"/>
+        </w:rPr>
+      </w:pPr>
+      <w:r>
+        <w:rPr>
+          <w:rFonts w:ascii="Arial" w:eastAsia="SimSun" w:hAnsi="Arial" w:cs="Arial"/>
+          <w:kern w:val="0"/>
+          <w:sz w:val="26"/>
+          <w:szCs w:val="26"/>
+          <w:lang w:val="en-GB" w:eastAsia="en-US" w:bidi="ar-SA"/>
+        </w:rPr>
+        <w:t>57 8171084002 380 FD01 37F FD01 000 037F 0005 0000  71</w:t>
+      </w:r>
+    </w:p>
+    <w:p>
+      <w:pPr>
+        <w:suppressAutoHyphens w:val="0"/>
+        <w:autoSpaceDE w:val="0"/>
+        <w:adjustRightInd w:val="0"/>
+        <w:rPr>
+          <w:rFonts w:ascii="Arial" w:eastAsia="SimSun" w:hAnsi="Arial" w:cs="Arial"/>
+          <w:kern w:val="0"/>
+          <w:sz w:val="26"/>
+          <w:szCs w:val="26"/>
+          <w:lang w:val="en-GB" w:eastAsia="en-US" w:bidi="ar-SA"/>
+        </w:rPr>
+      </w:pPr>
+      <w:r>
+        <w:rPr>
+          <w:rFonts w:ascii="Arial" w:eastAsia="SimSun" w:hAnsi="Arial" w:cs="Arial"/>
+          <w:kern w:val="0"/>
+          <w:sz w:val="26"/>
+          <w:szCs w:val="26"/>
+          <w:lang w:val="en-GB" w:eastAsia="en-US" w:bidi="ar-SA"/>
+        </w:rPr>
+        <w:t>71 80F0101040 380 FD01 37F FD01 000 037F 0005 0000  F0</w:t>
+      </w:r>
+    </w:p>
+    <w:p>
+      <w:pPr>
+        <w:suppressAutoHyphens w:val="0"/>
+        <w:autoSpaceDE w:val="0"/>
+        <w:adjustRightInd w:val="0"/>
+        <w:rPr>
+          <w:rFonts w:ascii="Arial" w:eastAsia="SimSun" w:hAnsi="Arial" w:cs="Arial"/>
+          <w:kern w:val="0"/>
+          <w:sz w:val="26"/>
+          <w:szCs w:val="26"/>
+          <w:lang w:val="en-GB" w:eastAsia="en-US" w:bidi="ar-SA"/>
+        </w:rPr>
+      </w:pPr>
+      <w:r>
+        <w:rPr>
+          <w:rFonts w:ascii="Arial" w:eastAsia="SimSun" w:hAnsi="Arial" w:cs="Arial"/>
+          <w:kern w:val="0"/>
+          <w:sz w:val="26"/>
+          <w:szCs w:val="26"/>
+          <w:lang w:val="en-GB" w:eastAsia="en-US" w:bidi="ar-SA"/>
+        </w:rPr>
+        <w:t>F0 0010F80010 380 FD01 37F FD01 000 037F 0002 0011  F1</w:t>
+      </w:r>
+    </w:p>
+    <w:p>
+      <w:pPr>
+        <w:suppressAutoHyphens w:val="0"/>
+        <w:autoSpaceDE w:val="0"/>
+        <w:adjustRightInd w:val="0"/>
+        <w:rPr>
+          <w:rFonts w:ascii="Arial" w:eastAsia="SimSun" w:hAnsi="Arial" w:cs="Arial"/>
+          <w:kern w:val="0"/>
+          <w:sz w:val="26"/>
+          <w:szCs w:val="26"/>
+          <w:lang w:val="en-GB" w:eastAsia="en-US" w:bidi="ar-SA"/>
+        </w:rPr>
+      </w:pPr>
+      <w:r>
+        <w:rPr>
+          <w:rFonts w:ascii="Arial" w:eastAsia="SimSun" w:hAnsi="Arial" w:cs="Arial"/>
+          <w:kern w:val="0"/>
+          <w:sz w:val="26"/>
+          <w:szCs w:val="26"/>
+          <w:lang w:val="en-GB" w:eastAsia="en-US" w:bidi="ar-SA"/>
+        </w:rPr>
+        <w:t>F1 81F6011040 380 FD01 37F FD01 000 037F 0002 0011  F6</w:t>
+      </w:r>
+    </w:p>
+    <w:p>
+      <w:pPr>
+        <w:suppressAutoHyphens w:val="0"/>
+        <w:autoSpaceDE w:val="0"/>
+        <w:adjustRightInd w:val="0"/>
+        <w:rPr>
+          <w:rFonts w:ascii="Arial" w:eastAsia="SimSun" w:hAnsi="Arial" w:cs="Arial"/>
+          <w:kern w:val="0"/>
+          <w:sz w:val="26"/>
+          <w:szCs w:val="26"/>
+          <w:lang w:val="en-GB" w:eastAsia="en-US" w:bidi="ar-SA"/>
+        </w:rPr>
+      </w:pPr>
+      <w:r>
+        <w:rPr>
+          <w:rFonts w:ascii="Arial" w:eastAsia="SimSun" w:hAnsi="Arial" w:cs="Arial"/>
+          <w:kern w:val="0"/>
+          <w:sz w:val="26"/>
+          <w:szCs w:val="26"/>
+          <w:lang w:val="en-GB" w:eastAsia="en-US" w:bidi="ar-SA"/>
+        </w:rPr>
+        <w:t>F6 80C4101040 380 FD01 37F FD01 000 037F 0002 0011  C4</w:t>
+      </w:r>
+    </w:p>
+    <w:p>
+      <w:pPr>
+        <w:pStyle w:val="NoSpacing"/>
+        <w:rPr>
+          <w:rFonts w:ascii="Arial" w:hAnsi="Arial" w:cs="Arial"/>
           <w:lang w:val="en-US"/>
         </w:rPr>
       </w:pPr>
-    </w:p>
-    <w:p>
-      <w:pPr>
-        <w:rPr>
-          <w:rFonts w:hint="eastAsia"/>
+      <w:r>
+        <w:rPr>
+          <w:rFonts w:ascii="Arial" w:eastAsia="SimSun" w:hAnsi="Arial" w:cs="Arial"/>
+          <w:kern w:val="0"/>
+          <w:sz w:val="26"/>
+          <w:szCs w:val="26"/>
+          <w:lang w:val="en-GB" w:eastAsia="en-US" w:bidi="ar-SA"/>
+        </w:rPr>
+        <w:t>C4 80DE801040 380 FD01 37F FD01 000 037F 0002 0011  C5</w:t>
+      </w:r>
+    </w:p>
+    <w:p>
+      <w:pPr>
+        <w:rPr>
+          <w:rFonts w:ascii="Arial" w:hAnsi="Arial" w:cs="Arial"/>
           <w:lang w:val="en-US"/>
+        </w:rPr>
+      </w:pPr>
+    </w:p>
+    <w:p>
+      <w:pPr>
+        <w:pStyle w:val="Heading2"/>
+        <w:rPr>
+          <w:rFonts w:ascii="Arial" w:hAnsi="Arial" w:cs="Arial"/>
+        </w:rPr>
+      </w:pPr>
+      <w:r>
+        <w:rPr>
+          <w:rFonts w:ascii="Arial" w:hAnsi="Arial" w:cs="Arial"/>
+        </w:rPr>
+        <w:t xml:space="preserve">Тестовая программа </w:t>
+      </w:r>
+    </w:p>
+    <w:p>
+      <w:pPr>
+        <w:rPr>
+          <w:rFonts w:ascii="Arial" w:hAnsi="Arial" w:cs="Arial"/>
+        </w:rPr>
+      </w:pPr>
+    </w:p>
+    <w:p>
+      <w:pPr>
+        <w:rPr>
+          <w:rFonts w:ascii="Arial" w:hAnsi="Arial" w:cs="Arial"/>
+          <w:lang w:val="en-US"/>
+        </w:rPr>
+      </w:pPr>
+      <w:r>
+        <w:rPr>
+          <w:rFonts w:ascii="Arial" w:hAnsi="Arial" w:cs="Arial"/>
+          <w:lang w:val="en-US"/>
+        </w:rPr>
+        <w:t>org 0x0f;</w:t>
+      </w:r>
+    </w:p>
+    <w:p>
+      <w:pPr>
+        <w:rPr>
+          <w:rFonts w:ascii="Arial" w:hAnsi="Arial" w:cs="Arial"/>
+          <w:lang w:val="en-US"/>
+        </w:rPr>
+      </w:pPr>
+      <w:r>
+        <w:rPr>
+          <w:rFonts w:ascii="Arial" w:hAnsi="Arial" w:cs="Arial"/>
+          <w:lang w:val="en-US"/>
+        </w:rPr>
+        <w:t>ld #0x01;</w:t>
+      </w:r>
+    </w:p>
+    <w:p>
+      <w:pPr>
+        <w:rPr>
+          <w:rFonts w:ascii="Arial" w:hAnsi="Arial" w:cs="Arial"/>
+          <w:lang w:val="en-US"/>
+        </w:rPr>
+      </w:pPr>
+      <w:r>
+        <w:rPr>
+          <w:rFonts w:ascii="Arial" w:hAnsi="Arial" w:cs="Arial"/>
+          <w:lang w:val="en-US"/>
+        </w:rPr>
+        <w:t>hlt;</w:t>
+      </w:r>
+    </w:p>
+    <w:p>
+      <w:pPr>
+        <w:rPr>
+          <w:rFonts w:ascii="Arial" w:hAnsi="Arial" w:cs="Arial"/>
+          <w:lang w:val="en-US"/>
+        </w:rPr>
+      </w:pPr>
+    </w:p>
+    <w:p>
+      <w:pPr>
+        <w:rPr>
+          <w:rFonts w:ascii="Arial" w:hAnsi="Arial" w:cs="Arial"/>
+          <w:lang w:val="en-US"/>
+        </w:rPr>
+      </w:pPr>
+    </w:p>
+    <w:p>
+      <w:pPr>
+        <w:rPr>
+          <w:rFonts w:ascii="Arial" w:hAnsi="Arial" w:cs="Arial"/>
+          <w:lang w:val="en-US"/>
+        </w:rPr>
+      </w:pPr>
+      <w:r>
+        <w:rPr>
+          <w:rFonts w:ascii="Arial" w:hAnsi="Arial" w:cs="Arial"/>
+          <w:lang w:val="en-US"/>
+        </w:rPr>
+        <w:t>org     0x037E;</w:t>
+      </w:r>
+    </w:p>
+    <w:p>
+      <w:pPr>
+        <w:rPr>
+          <w:rFonts w:ascii="Arial" w:hAnsi="Arial" w:cs="Arial"/>
+          <w:lang w:val="en-US"/>
+        </w:rPr>
+      </w:pPr>
+      <w:r>
+        <w:rPr>
+          <w:rFonts w:ascii="Arial" w:hAnsi="Arial" w:cs="Arial"/>
+          <w:lang w:val="en-US"/>
+        </w:rPr>
+        <w:t>start: ld #0x4;</w:t>
+      </w:r>
+    </w:p>
+    <w:p>
+      <w:pPr>
+        <w:rPr>
+          <w:rFonts w:ascii="Arial" w:hAnsi="Arial" w:cs="Arial"/>
+          <w:lang w:val="en-US"/>
+        </w:rPr>
+      </w:pPr>
+      <w:r>
+        <w:rPr>
+          <w:rFonts w:ascii="Arial" w:hAnsi="Arial" w:cs="Arial"/>
+          <w:lang w:val="en-US"/>
+        </w:rPr>
+        <w:t xml:space="preserve">        word 0xfd0f;</w:t>
+      </w:r>
+    </w:p>
+    <w:p>
+      <w:pPr>
+        <w:rPr>
+          <w:rFonts w:ascii="Arial" w:hAnsi="Arial" w:cs="Arial"/>
+          <w:lang w:val="en-US"/>
+        </w:rPr>
+      </w:pPr>
+      <w:r>
+        <w:rPr>
+          <w:rFonts w:ascii="Arial" w:hAnsi="Arial" w:cs="Arial"/>
+          <w:lang w:val="en-US"/>
+        </w:rPr>
+        <w:t xml:space="preserve">        cla;</w:t>
+      </w:r>
+    </w:p>
+    <w:p>
+      <w:pPr>
+        <w:rPr>
+          <w:rFonts w:ascii="Arial" w:hAnsi="Arial" w:cs="Arial"/>
+          <w:lang w:val="en-US"/>
+        </w:rPr>
+      </w:pPr>
+      <w:r>
+        <w:rPr>
+          <w:rFonts w:ascii="Arial" w:hAnsi="Arial" w:cs="Arial"/>
+          <w:lang w:val="en-US"/>
+        </w:rPr>
+        <w:t xml:space="preserve">        hlt;</w:t>
+      </w:r>
+    </w:p>
+    <w:p>
+      <w:pPr>
+        <w:rPr>
+          <w:rFonts w:ascii="Arial" w:hAnsi="Arial" w:cs="Arial"/>
+          <w:lang w:val="en-US"/>
+        </w:rPr>
+      </w:pPr>
+    </w:p>
+    <w:p>
+      <w:pPr>
+        <w:rPr>
+          <w:rFonts w:ascii="Arial" w:hAnsi="Arial" w:cs="Arial"/>
+        </w:rPr>
+      </w:pPr>
+    </w:p>
+    <w:p>
+      <w:pPr>
+        <w:rPr>
+          <w:rFonts w:ascii="Arial" w:hAnsi="Arial" w:cs="Arial"/>
+        </w:rPr>
+      </w:pPr>
+    </w:p>
+    <w:p>
+      <w:pPr>
+        <w:rPr>
+          <w:rFonts w:ascii="Arial" w:hAnsi="Arial" w:cs="Arial"/>
+        </w:rPr>
+      </w:pPr>
+    </w:p>
+    <w:p>
+      <w:pPr>
+        <w:rPr>
+          <w:rFonts w:ascii="Arial" w:hAnsi="Arial" w:cs="Arial"/>
+        </w:rPr>
+      </w:pPr>
+    </w:p>
+    <w:p>
+      <w:pPr>
+        <w:rPr>
+          <w:rFonts w:ascii="Arial" w:hAnsi="Arial" w:cs="Arial"/>
+        </w:rPr>
+      </w:pPr>
+    </w:p>
+    <w:p>
+      <w:pPr>
+        <w:rPr>
+          <w:rFonts w:ascii="Arial" w:hAnsi="Arial" w:cs="Arial"/>
+        </w:rPr>
+      </w:pPr>
+    </w:p>
+    <w:p>
+      <w:pPr>
+        <w:rPr>
+          <w:rFonts w:ascii="Arial" w:hAnsi="Arial" w:cs="Arial"/>
+        </w:rPr>
+      </w:pPr>
+    </w:p>
+    <w:p>
+      <w:pPr>
+        <w:rPr>
+          <w:rFonts w:ascii="Arial" w:hAnsi="Arial" w:cs="Arial"/>
+        </w:rPr>
+      </w:pPr>
+    </w:p>
+    <w:p>
+      <w:pPr>
+        <w:rPr>
+          <w:rFonts w:ascii="Arial" w:hAnsi="Arial" w:cs="Arial"/>
         </w:rPr>
       </w:pPr>
     </w:p>
@@ -2408,6 +3025,7 @@
         <w:rPr>
           <w:rFonts w:ascii="Arial" w:hAnsi="Arial" w:cs="Arial"/>
         </w:rPr>
+        <w:lastRenderedPageBreak/>
         <w:t>Заключение</w:t>
       </w:r>
       <w:bookmarkEnd w:id="4"/>
@@ -2427,26 +3045,24 @@
       <w:pPr>
         <w:rPr>
           <w:rFonts w:ascii="Arial" w:hAnsi="Arial" w:cs="Arial"/>
-          <w:lang w:eastAsia="ru-RU"/>
-        </w:rPr>
-      </w:pPr>
-      <w:r>
-        <w:rPr>
-          <w:rFonts w:ascii="Arial" w:hAnsi="Arial" w:cs="Arial"/>
-          <w:lang w:eastAsia="ru-RU"/>
-        </w:rPr>
-        <w:t>Во время выполнения данной лабораторной работы я ознакомился с программой асинхронного обмена данных через внешние устройства с Базовой ЭВМ, со способами представления строк, командами ввода-вывода, а также общей организацией системы ввода-вывода в Базовой ЭВМ.</w:t>
-      </w:r>
-    </w:p>
-    <w:p>
-      <w:pPr>
-        <w:rPr>
-          <w:rFonts w:ascii="Arial" w:hAnsi="Arial" w:cs="Arial"/>
           <w:sz w:val="28"/>
           <w:szCs w:val="28"/>
           <w:lang w:eastAsia="ru-RU"/>
         </w:rPr>
       </w:pPr>
+    </w:p>
+    <w:p>
+      <w:pPr>
+        <w:rPr>
+          <w:rFonts w:ascii="Arial" w:hAnsi="Arial" w:cs="Arial"/>
+        </w:rPr>
+      </w:pPr>
+      <w:r>
+        <w:rPr>
+          <w:rFonts w:ascii="Arial" w:hAnsi="Arial" w:cs="Arial"/>
+        </w:rPr>
+        <w:t>В ходе выполнения лабораторной работы я узнал про микрокоманды в БЭВМ, научился их создавать, а также загружать в память созданные на их основе команды и тестировать их.</w:t>
+      </w:r>
     </w:p>
     <w:p>
       <w:pPr>

</xml_diff>